<commit_message>
add today works description
</commit_message>
<xml_diff>
--- a/200928-201004.docx
+++ b/200928-201004.docx
@@ -389,7 +389,7 @@
         <w:pStyle w:val="a3"/>
         <w:spacing w:before="0" w:beforeAutospacing="0" w:after="0" w:afterAutospacing="0"/>
         <w:rPr>
-          <w:rFonts w:ascii="Consolas" w:hAnsi="Consolas" w:cs="Calibri" w:hint="eastAsia"/>
+          <w:rFonts w:ascii="Consolas" w:hAnsi="Consolas" w:cs="Calibri"/>
           <w:color w:val="DADADA"/>
         </w:rPr>
       </w:pPr>
@@ -516,7 +516,7 @@
         <w:pStyle w:val="a3"/>
         <w:spacing w:before="0" w:beforeAutospacing="0" w:after="0" w:afterAutospacing="0"/>
         <w:rPr>
-          <w:rFonts w:ascii="Consolas" w:hAnsi="Consolas" w:cs="Calibri" w:hint="eastAsia"/>
+          <w:rFonts w:ascii="Consolas" w:hAnsi="Consolas" w:cs="Calibri"/>
           <w:color w:val="DADADA"/>
         </w:rPr>
       </w:pPr>
@@ -823,7 +823,7 @@
         <w:pStyle w:val="a3"/>
         <w:spacing w:before="0" w:beforeAutospacing="0" w:after="0" w:afterAutospacing="0"/>
         <w:rPr>
-          <w:rFonts w:ascii="Consolas" w:hAnsi="Consolas" w:cs="Calibri" w:hint="eastAsia"/>
+          <w:rFonts w:ascii="Consolas" w:hAnsi="Consolas" w:cs="Calibri"/>
           <w:color w:val="DADADA"/>
         </w:rPr>
       </w:pPr>
@@ -980,7 +980,7 @@
         <w:pStyle w:val="a3"/>
         <w:spacing w:before="0" w:beforeAutospacing="0" w:after="0" w:afterAutospacing="0"/>
         <w:rPr>
-          <w:rFonts w:ascii="맑은 고딕" w:eastAsia="맑은 고딕" w:hAnsi="맑은 고딕" w:cs="Calibri" w:hint="eastAsia"/>
+          <w:rFonts w:ascii="맑은 고딕" w:eastAsia="맑은 고딕" w:hAnsi="맑은 고딕" w:cs="Calibri"/>
           <w:sz w:val="22"/>
           <w:szCs w:val="22"/>
         </w:rPr>
@@ -1089,7 +1089,7 @@
         <w:pStyle w:val="a3"/>
         <w:spacing w:before="0" w:beforeAutospacing="0" w:after="0" w:afterAutospacing="0"/>
         <w:rPr>
-          <w:rFonts w:ascii="맑은 고딕" w:eastAsia="맑은 고딕" w:hAnsi="맑은 고딕" w:cs="Calibri" w:hint="eastAsia"/>
+          <w:rFonts w:ascii="맑은 고딕" w:eastAsia="맑은 고딕" w:hAnsi="맑은 고딕" w:cs="Calibri"/>
           <w:sz w:val="22"/>
           <w:szCs w:val="22"/>
         </w:rPr>
@@ -1126,7 +1126,7 @@
         <w:pStyle w:val="a3"/>
         <w:spacing w:before="0" w:beforeAutospacing="0" w:after="0" w:afterAutospacing="0"/>
         <w:rPr>
-          <w:rFonts w:ascii="맑은 고딕" w:eastAsia="맑은 고딕" w:hAnsi="맑은 고딕" w:cs="Calibri" w:hint="eastAsia"/>
+          <w:rFonts w:ascii="맑은 고딕" w:eastAsia="맑은 고딕" w:hAnsi="맑은 고딕" w:cs="Calibri"/>
           <w:sz w:val="22"/>
           <w:szCs w:val="22"/>
         </w:rPr>
@@ -1145,18 +1145,28 @@
         <w:pStyle w:val="a3"/>
         <w:spacing w:before="0" w:beforeAutospacing="0" w:after="0" w:afterAutospacing="0"/>
         <w:rPr>
-          <w:rFonts w:ascii="맑은 고딕" w:eastAsia="맑은 고딕" w:hAnsi="맑은 고딕" w:cs="Calibri" w:hint="eastAsia"/>
-          <w:sz w:val="22"/>
-          <w:szCs w:val="22"/>
-        </w:rPr>
-      </w:pPr>
-      <w:r>
-        <w:rPr>
-          <w:rFonts w:ascii="맑은 고딕" w:eastAsia="맑은 고딕" w:hAnsi="맑은 고딕" w:cs="Calibri" w:hint="eastAsia"/>
-          <w:sz w:val="22"/>
-          <w:szCs w:val="22"/>
-        </w:rPr>
-        <w:t xml:space="preserve">문제점 : </w:t>
+          <w:rFonts w:ascii="맑은 고딕" w:eastAsia="맑은 고딕" w:hAnsi="맑은 고딕" w:cs="Calibri"/>
+          <w:sz w:val="22"/>
+          <w:szCs w:val="22"/>
+        </w:rPr>
+      </w:pPr>
+      <w:proofErr w:type="gramStart"/>
+      <w:r>
+        <w:rPr>
+          <w:rFonts w:ascii="맑은 고딕" w:eastAsia="맑은 고딕" w:hAnsi="맑은 고딕" w:cs="Calibri" w:hint="eastAsia"/>
+          <w:sz w:val="22"/>
+          <w:szCs w:val="22"/>
+        </w:rPr>
+        <w:t>문제점 :</w:t>
+      </w:r>
+      <w:proofErr w:type="gramEnd"/>
+      <w:r>
+        <w:rPr>
+          <w:rFonts w:ascii="맑은 고딕" w:eastAsia="맑은 고딕" w:hAnsi="맑은 고딕" w:cs="Calibri" w:hint="eastAsia"/>
+          <w:sz w:val="22"/>
+          <w:szCs w:val="22"/>
+        </w:rPr>
+        <w:t xml:space="preserve"> </w:t>
       </w:r>
       <w:proofErr w:type="spellStart"/>
       <w:r>
@@ -1236,18 +1246,36 @@
         <w:pStyle w:val="a3"/>
         <w:spacing w:before="0" w:beforeAutospacing="0" w:after="0" w:afterAutospacing="0"/>
         <w:rPr>
-          <w:rFonts w:ascii="맑은 고딕" w:eastAsia="맑은 고딕" w:hAnsi="맑은 고딕" w:cs="Calibri" w:hint="eastAsia"/>
-          <w:sz w:val="22"/>
-          <w:szCs w:val="22"/>
-        </w:rPr>
-      </w:pPr>
-      <w:r>
-        <w:rPr>
-          <w:rFonts w:ascii="맑은 고딕" w:eastAsia="맑은 고딕" w:hAnsi="맑은 고딕" w:cs="Calibri" w:hint="eastAsia"/>
-          <w:sz w:val="22"/>
-          <w:szCs w:val="22"/>
-        </w:rPr>
-        <w:t xml:space="preserve">putty를 쓰는게 문제인가? 다른 걸로 시도해보자. 근데 자동으로 putty가 </w:t>
+          <w:rFonts w:ascii="맑은 고딕" w:eastAsia="맑은 고딕" w:hAnsi="맑은 고딕" w:cs="Calibri"/>
+          <w:sz w:val="22"/>
+          <w:szCs w:val="22"/>
+        </w:rPr>
+      </w:pPr>
+      <w:r>
+        <w:rPr>
+          <w:rFonts w:ascii="맑은 고딕" w:eastAsia="맑은 고딕" w:hAnsi="맑은 고딕" w:cs="Calibri" w:hint="eastAsia"/>
+          <w:sz w:val="22"/>
+          <w:szCs w:val="22"/>
+        </w:rPr>
+        <w:t xml:space="preserve">putty를 </w:t>
+      </w:r>
+      <w:proofErr w:type="gramStart"/>
+      <w:r>
+        <w:rPr>
+          <w:rFonts w:ascii="맑은 고딕" w:eastAsia="맑은 고딕" w:hAnsi="맑은 고딕" w:cs="Calibri" w:hint="eastAsia"/>
+          <w:sz w:val="22"/>
+          <w:szCs w:val="22"/>
+        </w:rPr>
+        <w:t>쓰는게</w:t>
+      </w:r>
+      <w:proofErr w:type="gramEnd"/>
+      <w:r>
+        <w:rPr>
+          <w:rFonts w:ascii="맑은 고딕" w:eastAsia="맑은 고딕" w:hAnsi="맑은 고딕" w:cs="Calibri" w:hint="eastAsia"/>
+          <w:sz w:val="22"/>
+          <w:szCs w:val="22"/>
+        </w:rPr>
+        <w:t xml:space="preserve"> 문제인가? 다른 걸로 시도해보자. 근데 자동으로 putty가 </w:t>
       </w:r>
       <w:proofErr w:type="spellStart"/>
       <w:r>
@@ -1291,7 +1319,7 @@
         <w:pStyle w:val="a3"/>
         <w:spacing w:before="0" w:beforeAutospacing="0" w:after="0" w:afterAutospacing="0"/>
         <w:rPr>
-          <w:rFonts w:ascii="맑은 고딕" w:eastAsia="맑은 고딕" w:hAnsi="맑은 고딕" w:cs="Calibri" w:hint="eastAsia"/>
+          <w:rFonts w:ascii="맑은 고딕" w:eastAsia="맑은 고딕" w:hAnsi="맑은 고딕" w:cs="Calibri"/>
           <w:sz w:val="22"/>
           <w:szCs w:val="22"/>
         </w:rPr>
@@ -1320,7 +1348,7 @@
         <w:pStyle w:val="a3"/>
         <w:spacing w:before="0" w:beforeAutospacing="0" w:after="0" w:afterAutospacing="0"/>
         <w:rPr>
-          <w:rFonts w:ascii="맑은 고딕" w:eastAsia="맑은 고딕" w:hAnsi="맑은 고딕" w:cs="Calibri" w:hint="eastAsia"/>
+          <w:rFonts w:ascii="맑은 고딕" w:eastAsia="맑은 고딕" w:hAnsi="맑은 고딕" w:cs="Calibri"/>
           <w:sz w:val="22"/>
           <w:szCs w:val="22"/>
         </w:rPr>
@@ -1349,7 +1377,7 @@
         <w:pStyle w:val="a3"/>
         <w:spacing w:before="0" w:beforeAutospacing="0" w:after="0" w:afterAutospacing="0"/>
         <w:rPr>
-          <w:rFonts w:ascii="Calibri" w:hAnsi="Calibri" w:cs="Calibri" w:hint="eastAsia"/>
+          <w:rFonts w:ascii="Calibri" w:hAnsi="Calibri" w:cs="Calibri"/>
           <w:sz w:val="22"/>
           <w:szCs w:val="22"/>
         </w:rPr>
@@ -1405,7 +1433,7 @@
         <w:pStyle w:val="a3"/>
         <w:spacing w:before="0" w:beforeAutospacing="0" w:after="0" w:afterAutospacing="0"/>
         <w:rPr>
-          <w:rFonts w:ascii="맑은 고딕" w:eastAsia="맑은 고딕" w:hAnsi="맑은 고딕" w:cs="Calibri" w:hint="eastAsia"/>
+          <w:rFonts w:ascii="맑은 고딕" w:eastAsia="맑은 고딕" w:hAnsi="맑은 고딕" w:cs="Calibri"/>
           <w:sz w:val="22"/>
           <w:szCs w:val="22"/>
         </w:rPr>
@@ -1424,7 +1452,7 @@
         <w:pStyle w:val="a3"/>
         <w:spacing w:before="0" w:beforeAutospacing="0" w:after="0" w:afterAutospacing="0"/>
         <w:rPr>
-          <w:rFonts w:ascii="Calibri" w:hAnsi="Calibri" w:cs="Calibri" w:hint="eastAsia"/>
+          <w:rFonts w:ascii="Calibri" w:hAnsi="Calibri" w:cs="Calibri"/>
           <w:sz w:val="22"/>
           <w:szCs w:val="22"/>
         </w:rPr>
@@ -1499,7 +1527,7 @@
         <w:pStyle w:val="a3"/>
         <w:spacing w:before="0" w:beforeAutospacing="0" w:after="0" w:afterAutospacing="0"/>
         <w:rPr>
-          <w:rFonts w:ascii="맑은 고딕" w:eastAsia="맑은 고딕" w:hAnsi="맑은 고딕" w:cs="Calibri" w:hint="eastAsia"/>
+          <w:rFonts w:ascii="맑은 고딕" w:eastAsia="맑은 고딕" w:hAnsi="맑은 고딕" w:cs="Calibri"/>
           <w:sz w:val="22"/>
           <w:szCs w:val="22"/>
         </w:rPr>
@@ -1528,7 +1556,7 @@
         <w:pStyle w:val="a3"/>
         <w:spacing w:before="0" w:beforeAutospacing="0" w:after="0" w:afterAutospacing="0"/>
         <w:rPr>
-          <w:rFonts w:ascii="Calibri" w:hAnsi="Calibri" w:cs="Calibri" w:hint="eastAsia"/>
+          <w:rFonts w:ascii="Calibri" w:hAnsi="Calibri" w:cs="Calibri"/>
           <w:sz w:val="22"/>
           <w:szCs w:val="22"/>
         </w:rPr>
@@ -1587,7 +1615,7 @@
         <w:pStyle w:val="a3"/>
         <w:spacing w:before="0" w:beforeAutospacing="0" w:after="0" w:afterAutospacing="0"/>
         <w:rPr>
-          <w:rFonts w:ascii="맑은 고딕" w:eastAsia="맑은 고딕" w:hAnsi="맑은 고딕" w:cs="Calibri" w:hint="eastAsia"/>
+          <w:rFonts w:ascii="맑은 고딕" w:eastAsia="맑은 고딕" w:hAnsi="맑은 고딕" w:cs="Calibri"/>
           <w:sz w:val="22"/>
           <w:szCs w:val="22"/>
         </w:rPr>
@@ -1616,7 +1644,7 @@
         <w:pStyle w:val="a3"/>
         <w:spacing w:before="0" w:beforeAutospacing="0" w:after="0" w:afterAutospacing="0"/>
         <w:rPr>
-          <w:rFonts w:ascii="맑은 고딕" w:eastAsia="맑은 고딕" w:hAnsi="맑은 고딕" w:cs="Calibri" w:hint="eastAsia"/>
+          <w:rFonts w:ascii="맑은 고딕" w:eastAsia="맑은 고딕" w:hAnsi="맑은 고딕" w:cs="Calibri"/>
           <w:sz w:val="22"/>
           <w:szCs w:val="22"/>
         </w:rPr>
@@ -1645,7 +1673,7 @@
         <w:pStyle w:val="a3"/>
         <w:spacing w:before="0" w:beforeAutospacing="0" w:after="0" w:afterAutospacing="0"/>
         <w:rPr>
-          <w:rFonts w:ascii="맑은 고딕" w:eastAsia="맑은 고딕" w:hAnsi="맑은 고딕" w:cs="Calibri" w:hint="eastAsia"/>
+          <w:rFonts w:ascii="맑은 고딕" w:eastAsia="맑은 고딕" w:hAnsi="맑은 고딕" w:cs="Calibri"/>
           <w:sz w:val="22"/>
           <w:szCs w:val="22"/>
         </w:rPr>
@@ -1664,7 +1692,7 @@
         <w:pStyle w:val="a3"/>
         <w:spacing w:before="0" w:beforeAutospacing="0" w:after="0" w:afterAutospacing="0"/>
         <w:rPr>
-          <w:rFonts w:ascii="맑은 고딕" w:eastAsia="맑은 고딕" w:hAnsi="맑은 고딕" w:cs="Calibri" w:hint="eastAsia"/>
+          <w:rFonts w:ascii="맑은 고딕" w:eastAsia="맑은 고딕" w:hAnsi="맑은 고딕" w:cs="Calibri"/>
           <w:sz w:val="22"/>
           <w:szCs w:val="22"/>
         </w:rPr>
@@ -1693,7 +1721,7 @@
         <w:pStyle w:val="a3"/>
         <w:spacing w:before="0" w:beforeAutospacing="0" w:after="0" w:afterAutospacing="0"/>
         <w:rPr>
-          <w:rFonts w:ascii="맑은 고딕" w:eastAsia="맑은 고딕" w:hAnsi="맑은 고딕" w:cs="Calibri" w:hint="eastAsia"/>
+          <w:rFonts w:ascii="맑은 고딕" w:eastAsia="맑은 고딕" w:hAnsi="맑은 고딕" w:cs="Calibri"/>
           <w:sz w:val="22"/>
           <w:szCs w:val="22"/>
         </w:rPr>
@@ -1712,7 +1740,7 @@
         <w:pStyle w:val="a3"/>
         <w:spacing w:before="0" w:beforeAutospacing="0" w:after="0" w:afterAutospacing="0"/>
         <w:rPr>
-          <w:rFonts w:ascii="맑은 고딕" w:eastAsia="맑은 고딕" w:hAnsi="맑은 고딕" w:cs="Calibri" w:hint="eastAsia"/>
+          <w:rFonts w:ascii="맑은 고딕" w:eastAsia="맑은 고딕" w:hAnsi="맑은 고딕" w:cs="Calibri"/>
           <w:sz w:val="22"/>
           <w:szCs w:val="22"/>
         </w:rPr>
@@ -1731,7 +1759,7 @@
         <w:pStyle w:val="a3"/>
         <w:spacing w:before="0" w:beforeAutospacing="0" w:after="0" w:afterAutospacing="0"/>
         <w:rPr>
-          <w:rFonts w:ascii="Calibri" w:hAnsi="Calibri" w:cs="Calibri" w:hint="eastAsia"/>
+          <w:rFonts w:ascii="Calibri" w:hAnsi="Calibri" w:cs="Calibri"/>
           <w:sz w:val="22"/>
           <w:szCs w:val="22"/>
         </w:rPr>
@@ -1772,7 +1800,7 @@
         <w:pStyle w:val="a3"/>
         <w:spacing w:before="0" w:beforeAutospacing="0" w:after="0" w:afterAutospacing="0"/>
         <w:rPr>
-          <w:rFonts w:ascii="맑은 고딕" w:eastAsia="맑은 고딕" w:hAnsi="맑은 고딕" w:cs="Calibri" w:hint="eastAsia"/>
+          <w:rFonts w:ascii="맑은 고딕" w:eastAsia="맑은 고딕" w:hAnsi="맑은 고딕" w:cs="Calibri"/>
           <w:sz w:val="22"/>
           <w:szCs w:val="22"/>
         </w:rPr>
@@ -1825,7 +1853,7 @@
         <w:pStyle w:val="a3"/>
         <w:spacing w:before="0" w:beforeAutospacing="0" w:after="0" w:afterAutospacing="0"/>
         <w:rPr>
-          <w:rFonts w:ascii="Calibri" w:hAnsi="Calibri" w:cs="Calibri" w:hint="eastAsia"/>
+          <w:rFonts w:ascii="Calibri" w:hAnsi="Calibri" w:cs="Calibri"/>
           <w:sz w:val="22"/>
           <w:szCs w:val="22"/>
         </w:rPr>
@@ -1885,6 +1913,295 @@
           <w:rFonts w:hint="eastAsia"/>
         </w:rPr>
         <w:t>여기 글을 참고?</w:t>
+      </w:r>
+    </w:p>
+    <w:p>
+      <w:hyperlink r:id="rId10" w:history="1">
+        <w:r>
+          <w:rPr>
+            <w:rStyle w:val="a4"/>
+          </w:rPr>
+          <w:t>https://wpgur.tistory.com/35</w:t>
+        </w:r>
+      </w:hyperlink>
+      <w:r>
+        <w:t xml:space="preserve"> </w:t>
+      </w:r>
+      <w:r>
+        <w:rPr>
+          <w:rFonts w:hint="eastAsia"/>
+        </w:rPr>
+        <w:t>이 글일 일단 참고해보자</w:t>
+      </w:r>
+    </w:p>
+    <w:p>
+      <w:r>
+        <w:rPr>
+          <w:rFonts w:hint="eastAsia"/>
+        </w:rPr>
+        <w:t>g</w:t>
+      </w:r>
+      <w:r>
+        <w:t>nome</w:t>
+      </w:r>
+      <w:r>
+        <w:rPr>
+          <w:rFonts w:hint="eastAsia"/>
+        </w:rPr>
+        <w:t>관련 설치완료</w:t>
+      </w:r>
+    </w:p>
+    <w:p>
+      <w:r>
+        <w:rPr>
+          <w:rFonts w:hint="eastAsia"/>
+        </w:rPr>
+        <w:t>v</w:t>
+      </w:r>
+      <w:r>
+        <w:t>n</w:t>
+      </w:r>
+      <w:r>
+        <w:rPr>
+          <w:rFonts w:hint="eastAsia"/>
+        </w:rPr>
+        <w:t>c</w:t>
+      </w:r>
+      <w:r>
+        <w:t>4</w:t>
+      </w:r>
+      <w:r>
+        <w:rPr>
+          <w:rFonts w:hint="eastAsia"/>
+        </w:rPr>
+        <w:t>s</w:t>
+      </w:r>
+      <w:r>
+        <w:t>erver</w:t>
+      </w:r>
+      <w:r>
+        <w:rPr>
+          <w:rFonts w:hint="eastAsia"/>
+        </w:rPr>
+        <w:t xml:space="preserve">설치하려고 시도하였으나 </w:t>
+      </w:r>
+      <w:proofErr w:type="gramStart"/>
+      <w:r>
+        <w:rPr>
+          <w:rFonts w:hint="eastAsia"/>
+        </w:rPr>
+        <w:t>안됨.우분투</w:t>
+      </w:r>
+      <w:proofErr w:type="gramEnd"/>
+      <w:r>
+        <w:rPr>
+          <w:rFonts w:hint="eastAsia"/>
+        </w:rPr>
+        <w:t xml:space="preserve"> 버전 때문에</w:t>
+      </w:r>
+      <w:r>
+        <w:t>…?</w:t>
+      </w:r>
+    </w:p>
+    <w:p>
+      <w:hyperlink r:id="rId11" w:history="1">
+        <w:r>
+          <w:rPr>
+            <w:rStyle w:val="a4"/>
+          </w:rPr>
+          <w:t>https://z-wony.tistory.com/19</w:t>
+        </w:r>
+      </w:hyperlink>
+      <w:r>
+        <w:t xml:space="preserve"> </w:t>
+      </w:r>
+      <w:r>
+        <w:rPr>
+          <w:rFonts w:hint="eastAsia"/>
+        </w:rPr>
+        <w:t>로 우회하자.</w:t>
+      </w:r>
+      <w:r>
+        <w:t xml:space="preserve"> </w:t>
+      </w:r>
+      <w:proofErr w:type="spellStart"/>
+      <w:r>
+        <w:t>tigerVNC</w:t>
+      </w:r>
+      <w:proofErr w:type="spellEnd"/>
+      <w:r>
+        <w:rPr>
+          <w:rFonts w:hint="eastAsia"/>
+        </w:rPr>
+        <w:t>라는 것을 설치한다고 한다.</w:t>
+      </w:r>
+    </w:p>
+    <w:p>
+      <w:r>
+        <w:t>….</w:t>
+      </w:r>
+    </w:p>
+    <w:p>
+      <w:r>
+        <w:rPr>
+          <w:rFonts w:hint="eastAsia"/>
+        </w:rPr>
+        <w:t>화면이 보인다!</w:t>
+      </w:r>
+    </w:p>
+    <w:p>
+      <w:pPr>
+        <w:widowControl/>
+        <w:shd w:val="clear" w:color="auto" w:fill="F9F9F9"/>
+        <w:tabs>
+          <w:tab w:val="left" w:pos="916"/>
+          <w:tab w:val="left" w:pos="1832"/>
+          <w:tab w:val="left" w:pos="2748"/>
+          <w:tab w:val="left" w:pos="3664"/>
+          <w:tab w:val="left" w:pos="4580"/>
+          <w:tab w:val="left" w:pos="5496"/>
+          <w:tab w:val="left" w:pos="6412"/>
+          <w:tab w:val="left" w:pos="7328"/>
+          <w:tab w:val="left" w:pos="8244"/>
+          <w:tab w:val="left" w:pos="9160"/>
+          <w:tab w:val="left" w:pos="10076"/>
+          <w:tab w:val="left" w:pos="10992"/>
+          <w:tab w:val="left" w:pos="11908"/>
+          <w:tab w:val="left" w:pos="12824"/>
+          <w:tab w:val="left" w:pos="13740"/>
+          <w:tab w:val="left" w:pos="14656"/>
+        </w:tabs>
+        <w:wordWrap/>
+        <w:autoSpaceDE/>
+        <w:autoSpaceDN/>
+        <w:spacing w:after="0" w:line="240" w:lineRule="auto"/>
+        <w:jc w:val="left"/>
+        <w:rPr>
+          <w:rFonts w:ascii="Courier New" w:eastAsia="굴림체" w:hAnsi="Courier New" w:cs="굴림체"/>
+          <w:color w:val="555555"/>
+          <w:kern w:val="0"/>
+          <w:sz w:val="24"/>
+          <w:szCs w:val="24"/>
+        </w:rPr>
+      </w:pPr>
+      <w:proofErr w:type="spellStart"/>
+      <w:r>
+        <w:rPr>
+          <w:rFonts w:ascii="Courier New" w:eastAsia="굴림체" w:hAnsi="Courier New" w:cs="Courier New"/>
+          <w:color w:val="336666"/>
+          <w:kern w:val="0"/>
+          <w:sz w:val="24"/>
+          <w:szCs w:val="24"/>
+        </w:rPr>
+        <w:t>sudo</w:t>
+      </w:r>
+      <w:proofErr w:type="spellEnd"/>
+      <w:r>
+        <w:rPr>
+          <w:rFonts w:ascii="Courier New" w:eastAsia="굴림체" w:hAnsi="Courier New" w:cs="Courier New"/>
+          <w:color w:val="336666"/>
+          <w:kern w:val="0"/>
+          <w:sz w:val="24"/>
+          <w:szCs w:val="24"/>
+        </w:rPr>
+        <w:t xml:space="preserve"> </w:t>
+      </w:r>
+      <w:r>
+        <w:rPr>
+          <w:rFonts w:ascii="Courier New" w:eastAsia="굴림체" w:hAnsi="Courier New" w:cs="Courier New"/>
+          <w:color w:val="555555"/>
+          <w:kern w:val="0"/>
+          <w:sz w:val="24"/>
+          <w:szCs w:val="24"/>
+        </w:rPr>
+        <w:t xml:space="preserve">apt </w:t>
+      </w:r>
+      <w:r>
+        <w:rPr>
+          <w:rFonts w:ascii="Courier New" w:eastAsia="굴림체" w:hAnsi="Courier New" w:cs="Courier New"/>
+          <w:color w:val="336666"/>
+          <w:kern w:val="0"/>
+          <w:sz w:val="24"/>
+          <w:szCs w:val="24"/>
+        </w:rPr>
+        <w:t xml:space="preserve">install </w:t>
+      </w:r>
+      <w:proofErr w:type="spellStart"/>
+      <w:r>
+        <w:rPr>
+          <w:rFonts w:ascii="Courier New" w:eastAsia="굴림체" w:hAnsi="Courier New" w:cs="Courier New"/>
+          <w:color w:val="555555"/>
+          <w:kern w:val="0"/>
+          <w:sz w:val="24"/>
+          <w:szCs w:val="24"/>
+        </w:rPr>
+        <w:t>xautomation</w:t>
+      </w:r>
+      <w:proofErr w:type="spellEnd"/>
+    </w:p>
+    <w:p>
+      <w:r>
+        <w:rPr>
+          <w:rFonts w:hint="eastAsia"/>
+        </w:rPr>
+        <w:t>이것까지 설치해 주면</w:t>
+      </w:r>
+      <w:r>
+        <w:t>!</w:t>
+      </w:r>
+    </w:p>
+    <w:p>
+      <w:r>
+        <w:rPr>
+          <w:rFonts w:hint="eastAsia"/>
+        </w:rPr>
+        <w:t>잘 작동하는 것 같다.</w:t>
+      </w:r>
+      <w:r>
+        <w:t xml:space="preserve"> </w:t>
+      </w:r>
+      <w:proofErr w:type="spellStart"/>
+      <w:r>
+        <w:rPr>
+          <w:rFonts w:hint="eastAsia"/>
+        </w:rPr>
+        <w:t>v</w:t>
+      </w:r>
+      <w:r>
+        <w:t>m</w:t>
+      </w:r>
+      <w:proofErr w:type="spellEnd"/>
+      <w:r>
+        <w:rPr>
+          <w:rFonts w:hint="eastAsia"/>
+        </w:rPr>
+        <w:t>으로 설치했던 것 보다 화면이 부드럽다.</w:t>
+      </w:r>
+      <w:r>
+        <w:t xml:space="preserve"> </w:t>
+      </w:r>
+      <w:r>
+        <w:rPr>
+          <w:rFonts w:hint="eastAsia"/>
+        </w:rPr>
+        <w:t>야호!</w:t>
+      </w:r>
+    </w:p>
+    <w:p/>
+    <w:p>
+      <w:pPr>
+        <w:rPr>
+          <w:rFonts w:hint="eastAsia"/>
+        </w:rPr>
+      </w:pPr>
+      <w:r>
+        <w:rPr>
+          <w:rFonts w:hint="eastAsia"/>
+        </w:rPr>
+        <w:t>이제 DD</w:t>
+      </w:r>
+      <w:r>
+        <w:t>PG</w:t>
       </w:r>
     </w:p>
     <w:sectPr>
@@ -2387,6 +2704,91 @@
       <w:shd w:val="clear" w:color="auto" w:fill="E1DFDD"/>
     </w:rPr>
   </w:style>
+  <w:style w:type="character" w:styleId="a6">
+    <w:name w:val="FollowedHyperlink"/>
+    <w:basedOn w:val="a0"/>
+    <w:uiPriority w:val="99"/>
+    <w:semiHidden/>
+    <w:unhideWhenUsed/>
+    <w:rsid w:val="004B7C1E"/>
+    <w:rPr>
+      <w:color w:val="954F72" w:themeColor="followedHyperlink"/>
+      <w:u w:val="single"/>
+    </w:rPr>
+  </w:style>
+  <w:style w:type="paragraph" w:styleId="HTML0">
+    <w:name w:val="HTML Preformatted"/>
+    <w:basedOn w:val="a"/>
+    <w:link w:val="HTMLChar"/>
+    <w:uiPriority w:val="99"/>
+    <w:semiHidden/>
+    <w:unhideWhenUsed/>
+    <w:rsid w:val="006A2F76"/>
+    <w:pPr>
+      <w:widowControl/>
+      <w:tabs>
+        <w:tab w:val="left" w:pos="916"/>
+        <w:tab w:val="left" w:pos="1832"/>
+        <w:tab w:val="left" w:pos="2748"/>
+        <w:tab w:val="left" w:pos="3664"/>
+        <w:tab w:val="left" w:pos="4580"/>
+        <w:tab w:val="left" w:pos="5496"/>
+        <w:tab w:val="left" w:pos="6412"/>
+        <w:tab w:val="left" w:pos="7328"/>
+        <w:tab w:val="left" w:pos="8244"/>
+        <w:tab w:val="left" w:pos="9160"/>
+        <w:tab w:val="left" w:pos="10076"/>
+        <w:tab w:val="left" w:pos="10992"/>
+        <w:tab w:val="left" w:pos="11908"/>
+        <w:tab w:val="left" w:pos="12824"/>
+        <w:tab w:val="left" w:pos="13740"/>
+        <w:tab w:val="left" w:pos="14656"/>
+      </w:tabs>
+      <w:wordWrap/>
+      <w:autoSpaceDE/>
+      <w:autoSpaceDN/>
+      <w:spacing w:after="0" w:line="240" w:lineRule="auto"/>
+      <w:jc w:val="left"/>
+    </w:pPr>
+    <w:rPr>
+      <w:rFonts w:ascii="굴림체" w:eastAsia="굴림체" w:hAnsi="굴림체" w:cs="굴림체"/>
+      <w:kern w:val="0"/>
+      <w:sz w:val="24"/>
+      <w:szCs w:val="24"/>
+    </w:rPr>
+  </w:style>
+  <w:style w:type="character" w:customStyle="1" w:styleId="HTMLChar">
+    <w:name w:val="미리 서식이 지정된 HTML Char"/>
+    <w:basedOn w:val="a0"/>
+    <w:link w:val="HTML0"/>
+    <w:uiPriority w:val="99"/>
+    <w:semiHidden/>
+    <w:rsid w:val="006A2F76"/>
+    <w:rPr>
+      <w:rFonts w:ascii="굴림체" w:eastAsia="굴림체" w:hAnsi="굴림체" w:cs="굴림체"/>
+      <w:kern w:val="0"/>
+      <w:sz w:val="24"/>
+      <w:szCs w:val="24"/>
+    </w:rPr>
+  </w:style>
+  <w:style w:type="character" w:styleId="HTML1">
+    <w:name w:val="HTML Code"/>
+    <w:basedOn w:val="a0"/>
+    <w:uiPriority w:val="99"/>
+    <w:semiHidden/>
+    <w:unhideWhenUsed/>
+    <w:rsid w:val="006A2F76"/>
+    <w:rPr>
+      <w:rFonts w:ascii="굴림체" w:eastAsia="굴림체" w:hAnsi="굴림체" w:cs="굴림체"/>
+      <w:sz w:val="24"/>
+      <w:szCs w:val="24"/>
+    </w:rPr>
+  </w:style>
+  <w:style w:type="character" w:customStyle="1" w:styleId="nb">
+    <w:name w:val="nb"/>
+    <w:basedOn w:val="a0"/>
+    <w:rsid w:val="006A2F76"/>
+  </w:style>
 </w:styles>
 </file>
 

</xml_diff>